<commit_message>
2017-07-29: 1. upload user photo chose save dir automatically
</commit_message>
<xml_diff>
--- a/express/doc/DB/用户管理.docx
+++ b/express/doc/DB/用户管理.docx
@@ -394,7 +394,6 @@
       <w:pPr>
         <w:ind w:firstLine="420"/>
         <w:rPr>
-          <w:rFonts w:hint="eastAsia"/>
           <w:sz w:val="24"/>
           <w:szCs w:val="24"/>
         </w:rPr>
@@ -461,8 +460,6 @@
         </w:rPr>
         <w:tab/>
       </w:r>
-      <w:bookmarkStart w:id="0" w:name="_GoBack"/>
-      <w:bookmarkEnd w:id="0"/>
       <w:r>
         <w:rPr>
           <w:rFonts w:hint="eastAsia"/>
@@ -582,15 +579,7 @@
           <w:sz w:val="24"/>
           <w:szCs w:val="24"/>
         </w:rPr>
-        <w:t>，还可以</w:t>
-      </w:r>
-      <w:r>
-        <w:rPr>
-          <w:rFonts w:hint="eastAsia"/>
-          <w:sz w:val="24"/>
-          <w:szCs w:val="24"/>
-        </w:rPr>
-        <w:t>通过查找历史</w:t>
+        <w:t>，还可以通过查找历史</w:t>
       </w:r>
       <w:r>
         <w:rPr>
@@ -606,22 +595,13 @@
           <w:sz w:val="24"/>
           <w:szCs w:val="24"/>
         </w:rPr>
-        <w:t>来确认账号，</w:t>
-      </w:r>
-      <w:r>
-        <w:rPr>
-          <w:rFonts w:hint="eastAsia"/>
-          <w:sz w:val="24"/>
-          <w:szCs w:val="24"/>
-        </w:rPr>
-        <w:t>从中恢复</w:t>
+        <w:t>来确认账号，从中恢复</w:t>
       </w:r>
     </w:p>
     <w:p>
       <w:pPr>
         <w:ind w:firstLine="420"/>
         <w:rPr>
-          <w:rFonts w:hint="eastAsia"/>
           <w:sz w:val="24"/>
           <w:szCs w:val="24"/>
         </w:rPr>
@@ -723,15 +703,7 @@
           <w:sz w:val="24"/>
           <w:szCs w:val="24"/>
         </w:rPr>
-        <w:t>的时间</w:t>
-      </w:r>
-      <w:r>
-        <w:rPr>
-          <w:rFonts w:hint="eastAsia"/>
-          <w:sz w:val="24"/>
-          <w:szCs w:val="24"/>
-        </w:rPr>
-        <w:t>，防止用户频繁修改</w:t>
+        <w:t>的时间，防止用户频繁修改</w:t>
       </w:r>
       <w:r>
         <w:rPr>
@@ -919,22 +891,161 @@
         <w:tab/>
         <w:t>optional; 11~</w:t>
       </w:r>
+      <w:commentRangeStart w:id="0"/>
+      <w:r>
+        <w:rPr>
+          <w:rFonts w:hint="eastAsia"/>
+          <w:dstrike/>
+          <w:sz w:val="24"/>
+          <w:szCs w:val="24"/>
+        </w:rPr>
+        <w:t>12</w:t>
+      </w:r>
+      <w:commentRangeEnd w:id="0"/>
+      <w:r>
+        <w:rPr>
+          <w:rStyle w:val="CommentReference"/>
+          <w:dstrike/>
+        </w:rPr>
+        <w:commentReference w:id="0"/>
+      </w:r>
+    </w:p>
+    <w:p>
+      <w:pPr>
+        <w:ind w:firstLine="420"/>
+        <w:rPr>
+          <w:rStyle w:val="CommentReference"/>
+        </w:rPr>
+      </w:pPr>
       <w:commentRangeStart w:id="1"/>
-      <w:r>
-        <w:rPr>
-          <w:rFonts w:hint="eastAsia"/>
-          <w:dstrike/>
-          <w:sz w:val="24"/>
-          <w:szCs w:val="24"/>
-        </w:rPr>
-        <w:t>12</w:t>
+      <w:proofErr w:type="spellStart"/>
+      <w:r>
+        <w:rPr>
+          <w:rStyle w:val="CommentReference"/>
+          <w:rFonts w:hint="eastAsia"/>
+        </w:rPr>
+        <w:t>photoPath</w:t>
+      </w:r>
+      <w:proofErr w:type="spellEnd"/>
+      <w:r>
+        <w:rPr>
+          <w:rStyle w:val="CommentReference"/>
+          <w:rFonts w:hint="eastAsia"/>
+        </w:rPr>
+        <w:t xml:space="preserve">: </w:t>
+      </w:r>
+      <w:r>
+        <w:rPr>
+          <w:rStyle w:val="CommentReference"/>
+          <w:rFonts w:hint="eastAsia"/>
+        </w:rPr>
+        <w:tab/>
+      </w:r>
+      <w:proofErr w:type="spellStart"/>
+      <w:r>
+        <w:rPr>
+          <w:rStyle w:val="CommentReference"/>
+          <w:rFonts w:hint="eastAsia"/>
+        </w:rPr>
+        <w:t>objectId</w:t>
+      </w:r>
+      <w:proofErr w:type="spellEnd"/>
+      <w:r>
+        <w:rPr>
+          <w:rStyle w:val="CommentReference"/>
+          <w:rFonts w:hint="eastAsia"/>
+        </w:rPr>
+        <w:tab/>
+      </w:r>
+      <w:r>
+        <w:rPr>
+          <w:rStyle w:val="CommentReference"/>
+          <w:rFonts w:hint="eastAsia"/>
+        </w:rPr>
+        <w:tab/>
+      </w:r>
+      <w:r>
+        <w:rPr>
+          <w:rStyle w:val="CommentReference"/>
+          <w:rFonts w:hint="eastAsia"/>
+        </w:rPr>
+        <w:tab/>
+      </w:r>
+      <w:r>
+        <w:rPr>
+          <w:rStyle w:val="CommentReference"/>
+          <w:rFonts w:hint="eastAsia"/>
+        </w:rPr>
+        <w:t>头像存储的路径</w:t>
+      </w:r>
+    </w:p>
+    <w:p>
+      <w:pPr>
+        <w:ind w:firstLine="420"/>
+        <w:rPr>
+          <w:rStyle w:val="CommentReference"/>
+        </w:rPr>
+      </w:pPr>
+      <w:proofErr w:type="spellStart"/>
+      <w:r>
+        <w:rPr>
+          <w:rStyle w:val="CommentReference"/>
+          <w:rFonts w:hint="eastAsia"/>
+        </w:rPr>
+        <w:t>photoHashName</w:t>
+      </w:r>
+      <w:proofErr w:type="spellEnd"/>
+      <w:r>
+        <w:rPr>
+          <w:rStyle w:val="CommentReference"/>
+          <w:rFonts w:hint="eastAsia"/>
+        </w:rPr>
+        <w:t>：</w:t>
+      </w:r>
+      <w:r>
+        <w:rPr>
+          <w:rStyle w:val="CommentReference"/>
+          <w:rFonts w:hint="eastAsia"/>
+        </w:rPr>
+        <w:t>string</w:t>
+      </w:r>
+      <w:r>
+        <w:rPr>
+          <w:rStyle w:val="CommentReference"/>
+          <w:rFonts w:hint="eastAsia"/>
+        </w:rPr>
+        <w:tab/>
+      </w:r>
+      <w:r>
+        <w:rPr>
+          <w:rStyle w:val="CommentReference"/>
+          <w:rFonts w:hint="eastAsia"/>
+        </w:rPr>
+        <w:tab/>
+      </w:r>
+      <w:r>
+        <w:rPr>
+          <w:rStyle w:val="CommentReference"/>
+          <w:rFonts w:hint="eastAsia"/>
+        </w:rPr>
+        <w:t>头像的</w:t>
+      </w:r>
+      <w:r>
+        <w:rPr>
+          <w:rStyle w:val="CommentReference"/>
+          <w:rFonts w:hint="eastAsia"/>
+        </w:rPr>
+        <w:t>hash(md5)</w:t>
+      </w:r>
+      <w:r>
+        <w:rPr>
+          <w:rStyle w:val="CommentReference"/>
+          <w:rFonts w:hint="eastAsia"/>
+        </w:rPr>
+        <w:t>名称</w:t>
       </w:r>
       <w:commentRangeEnd w:id="1"/>
       <w:r>
-        <w:rPr>
-          <w:rStyle w:val="CommentReference"/>
-          <w:dstrike/>
-        </w:rPr>
         <w:commentReference w:id="1"/>
       </w:r>
     </w:p>
@@ -942,69 +1053,86 @@
       <w:pPr>
         <w:ind w:firstLine="420"/>
         <w:rPr>
-          <w:rStyle w:val="CommentReference"/>
-        </w:rPr>
-      </w:pPr>
-      <w:commentRangeStart w:id="2"/>
-      <w:proofErr w:type="spellStart"/>
-      <w:r>
-        <w:rPr>
-          <w:rStyle w:val="CommentReference"/>
-          <w:rFonts w:hint="eastAsia"/>
-        </w:rPr>
-        <w:t>photoPath</w:t>
-      </w:r>
-      <w:proofErr w:type="spellEnd"/>
-      <w:r>
-        <w:rPr>
-          <w:rStyle w:val="CommentReference"/>
-          <w:rFonts w:hint="eastAsia"/>
-        </w:rPr>
-        <w:t xml:space="preserve">: </w:t>
-      </w:r>
-      <w:r>
-        <w:rPr>
-          <w:rStyle w:val="CommentReference"/>
-          <w:rFonts w:hint="eastAsia"/>
-        </w:rPr>
-        <w:tab/>
-      </w:r>
-      <w:proofErr w:type="spellStart"/>
-      <w:r>
-        <w:rPr>
-          <w:rStyle w:val="CommentReference"/>
-          <w:rFonts w:hint="eastAsia"/>
-        </w:rPr>
-        <w:t>objectId</w:t>
-      </w:r>
-      <w:proofErr w:type="spellEnd"/>
-      <w:r>
-        <w:rPr>
-          <w:rStyle w:val="CommentReference"/>
-          <w:rFonts w:hint="eastAsia"/>
-        </w:rPr>
-        <w:tab/>
-      </w:r>
-      <w:r>
-        <w:rPr>
-          <w:rStyle w:val="CommentReference"/>
-          <w:rFonts w:hint="eastAsia"/>
-        </w:rPr>
-        <w:tab/>
-      </w:r>
-      <w:r>
-        <w:rPr>
-          <w:rStyle w:val="CommentReference"/>
-          <w:rFonts w:hint="eastAsia"/>
-        </w:rPr>
-        <w:tab/>
-      </w:r>
-      <w:r>
-        <w:rPr>
-          <w:rStyle w:val="CommentReference"/>
-          <w:rFonts w:hint="eastAsia"/>
-        </w:rPr>
-        <w:t>头像存储的路径</w:t>
+          <w:rFonts w:hint="eastAsia"/>
+        </w:rPr>
+      </w:pPr>
+      <w:proofErr w:type="spellStart"/>
+      <w:r>
+        <w:rPr>
+          <w:rStyle w:val="CommentReference"/>
+          <w:rFonts w:hint="eastAsia"/>
+          <w:highlight w:val="cyan"/>
+        </w:rPr>
+        <w:t>photo</w:t>
+      </w:r>
+      <w:r>
+        <w:rPr>
+          <w:rStyle w:val="CommentReference"/>
+          <w:highlight w:val="cyan"/>
+        </w:rPr>
+        <w:t>Size</w:t>
+      </w:r>
+      <w:proofErr w:type="spellEnd"/>
+      <w:r>
+        <w:rPr>
+          <w:rStyle w:val="CommentReference"/>
+        </w:rPr>
+        <w:t>:</w:t>
+      </w:r>
+      <w:r>
+        <w:rPr>
+          <w:rStyle w:val="CommentReference"/>
+        </w:rPr>
+        <w:tab/>
+        <w:t>number</w:t>
+      </w:r>
+      <w:r>
+        <w:rPr>
+          <w:rStyle w:val="CommentReference"/>
+        </w:rPr>
+        <w:tab/>
+      </w:r>
+      <w:r>
+        <w:rPr>
+          <w:rStyle w:val="CommentReference"/>
+        </w:rPr>
+        <w:tab/>
+        <w:t xml:space="preserve">required; </w:t>
+      </w:r>
+      <w:r>
+        <w:rPr>
+          <w:rStyle w:val="CommentReference"/>
+          <w:rFonts w:hint="eastAsia"/>
+        </w:rPr>
+        <w:t>头像的</w:t>
+      </w:r>
+      <w:r>
+        <w:rPr>
+          <w:rStyle w:val="CommentReference"/>
+          <w:rFonts w:hint="eastAsia"/>
+        </w:rPr>
+        <w:t>size</w:t>
+      </w:r>
+      <w:r>
+        <w:rPr>
+          <w:rStyle w:val="CommentReference"/>
+          <w:rFonts w:hint="eastAsia"/>
+        </w:rPr>
+        <w:t>（</w:t>
+      </w:r>
+      <w:r>
+        <w:rPr>
+          <w:rStyle w:val="CommentReference"/>
+          <w:rFonts w:hint="eastAsia"/>
+        </w:rPr>
+        <w:t>kb</w:t>
+      </w:r>
+      <w:r>
+        <w:rPr>
+          <w:rStyle w:val="CommentReference"/>
+          <w:rFonts w:hint="eastAsia"/>
+        </w:rPr>
+        <w:t>，头像用文件格式存储）</w:t>
       </w:r>
     </w:p>
     <w:p>
@@ -1014,64 +1142,73 @@
       <w:proofErr w:type="spellStart"/>
       <w:r>
         <w:rPr>
-          <w:rStyle w:val="CommentReference"/>
-          <w:rFonts w:hint="eastAsia"/>
-        </w:rPr>
-        <w:t>photoHashName</w:t>
-      </w:r>
-      <w:proofErr w:type="spellEnd"/>
-      <w:r>
-        <w:rPr>
-          <w:rStyle w:val="CommentReference"/>
-          <w:rFonts w:hint="eastAsia"/>
-        </w:rPr>
-        <w:t>：</w:t>
-      </w:r>
-      <w:r>
-        <w:rPr>
-          <w:rStyle w:val="CommentReference"/>
-          <w:rFonts w:hint="eastAsia"/>
-        </w:rPr>
-        <w:t>string</w:t>
-      </w:r>
-      <w:r>
-        <w:rPr>
-          <w:rStyle w:val="CommentReference"/>
-          <w:rFonts w:hint="eastAsia"/>
-        </w:rPr>
-        <w:tab/>
-      </w:r>
-      <w:r>
-        <w:rPr>
-          <w:rStyle w:val="CommentReference"/>
-          <w:rFonts w:hint="eastAsia"/>
-        </w:rPr>
-        <w:tab/>
-      </w:r>
-      <w:r>
-        <w:rPr>
-          <w:rStyle w:val="CommentReference"/>
-          <w:rFonts w:hint="eastAsia"/>
-        </w:rPr>
-        <w:t>头像的</w:t>
-      </w:r>
-      <w:r>
-        <w:rPr>
-          <w:rStyle w:val="CommentReference"/>
-          <w:rFonts w:hint="eastAsia"/>
-        </w:rPr>
-        <w:t>hash(md5)</w:t>
-      </w:r>
-      <w:r>
-        <w:rPr>
-          <w:rStyle w:val="CommentReference"/>
-          <w:rFonts w:hint="eastAsia"/>
-        </w:rPr>
-        <w:t>名称</w:t>
-      </w:r>
-      <w:commentRangeEnd w:id="2"/>
-      <w:r>
-        <w:commentReference w:id="2"/>
+          <w:rFonts w:hint="eastAsia"/>
+        </w:rPr>
+        <w:t>docStatus:String|enum</w:t>
+      </w:r>
+      <w:proofErr w:type="spellEnd"/>
+      <w:r>
+        <w:rPr>
+          <w:rFonts w:hint="eastAsia"/>
+        </w:rPr>
+        <w:tab/>
+      </w:r>
+      <w:r>
+        <w:rPr>
+          <w:rFonts w:hint="eastAsia"/>
+        </w:rPr>
+        <w:tab/>
+      </w:r>
+      <w:r>
+        <w:rPr>
+          <w:rFonts w:hint="eastAsia"/>
+        </w:rPr>
+        <w:tab/>
+      </w:r>
+      <w:r>
+        <w:rPr>
+          <w:rFonts w:hint="eastAsia"/>
+        </w:rPr>
+        <w:t>文档状态（因为有外键，需要此字段来保证事务一致性）</w:t>
+      </w:r>
+    </w:p>
+    <w:p>
+      <w:pPr>
+        <w:ind w:firstLine="420"/>
+      </w:pPr>
+      <w:proofErr w:type="spellStart"/>
+      <w:r>
+        <w:rPr>
+          <w:rFonts w:hint="eastAsia"/>
+        </w:rPr>
+        <w:t>userType:String|enum</w:t>
+      </w:r>
+      <w:proofErr w:type="spellEnd"/>
+      <w:r>
+        <w:rPr>
+          <w:rFonts w:hint="eastAsia"/>
+        </w:rPr>
+        <w:tab/>
+      </w:r>
+      <w:r>
+        <w:rPr>
+          <w:rFonts w:hint="eastAsia"/>
+        </w:rPr>
+        <w:tab/>
+      </w:r>
+      <w:r>
+        <w:rPr>
+          <w:rFonts w:hint="eastAsia"/>
+        </w:rPr>
+        <w:tab/>
+      </w:r>
+      <w:bookmarkStart w:id="2" w:name="_GoBack"/>
+      <w:bookmarkEnd w:id="2"/>
+      <w:r>
+        <w:rPr>
+          <w:rFonts w:hint="eastAsia"/>
+        </w:rPr>
+        <w:t>用户类型（暂时无用，为以后做准备）</w:t>
       </w:r>
     </w:p>
     <w:p>
@@ -1364,13 +1501,6 @@
           <w:szCs w:val="24"/>
         </w:rPr>
         <w:tab/>
-      </w:r>
-      <w:r>
-        <w:rPr>
-          <w:rFonts w:hint="eastAsia"/>
-          <w:sz w:val="24"/>
-          <w:szCs w:val="24"/>
-        </w:rPr>
         <w:t>date</w:t>
       </w:r>
       <w:r>
@@ -1982,7 +2112,7 @@
 
 <file path=word/comments.xml><?xml version="1.0" encoding="utf-8"?>
 <w:comments xmlns:wpc="http://schemas.microsoft.com/office/word/2010/wordprocessingCanvas" xmlns:cx="http://schemas.microsoft.com/office/drawing/2014/chartex" xmlns:cx1="http://schemas.microsoft.com/office/drawing/2015/9/8/chartex" xmlns:mc="http://schemas.openxmlformats.org/markup-compatibility/2006" xmlns:o="urn:schemas-microsoft-com:office:office" xmlns:r="http://schemas.openxmlformats.org/officeDocument/2006/relationships" xmlns:m="http://schemas.openxmlformats.org/officeDocument/2006/math" xmlns:v="urn:schemas-microsoft-com:vml" xmlns:wp14="http://schemas.microsoft.com/office/word/2010/wordprocessingDrawing" xmlns:wp="http://schemas.openxmlformats.org/drawingml/2006/wordprocessingDrawing" xmlns:w10="urn:schemas-microsoft-com:office:word" xmlns:w="http://schemas.openxmlformats.org/wordprocessingml/2006/main" xmlns:w14="http://schemas.microsoft.com/office/word/2010/wordml" xmlns:w15="http://schemas.microsoft.com/office/word/2012/wordml" xmlns:w16se="http://schemas.microsoft.com/office/word/2015/wordml/symex" xmlns:wpg="http://schemas.microsoft.com/office/word/2010/wordprocessingGroup" xmlns:wpi="http://schemas.microsoft.com/office/word/2010/wordprocessingInk" xmlns:wne="http://schemas.microsoft.com/office/word/2006/wordml" xmlns:wps="http://schemas.microsoft.com/office/word/2010/wordprocessingShape" mc:Ignorable="w14 w15 w16se wp14">
-  <w:comment w:id="1" w:author="ZHANG Wei AG" w:date="2017-05-24T16:33:00Z" w:initials="ZWA">
+  <w:comment w:id="0" w:author="ZHANG Wei AG" w:date="2017-05-24T16:33:00Z" w:initials="ZWA">
     <w:p>
       <w:pPr>
         <w:pStyle w:val="CommentText"/>
@@ -2001,7 +2131,7 @@
       </w:r>
     </w:p>
   </w:comment>
-  <w:comment w:id="2" w:author="Ada" w:date="2017-05-27T20:02:00Z" w:initials="A">
+  <w:comment w:id="1" w:author="Ada" w:date="2017-05-27T20:02:00Z" w:initials="A">
     <w:p>
       <w:pPr>
         <w:pStyle w:val="CommentText"/>
@@ -2144,20 +2274,12 @@
 
 <file path=word/commentsExtended.xml><?xml version="1.0" encoding="utf-8"?>
 <w15:commentsEx xmlns:wpc="http://schemas.microsoft.com/office/word/2010/wordprocessingCanvas" xmlns:cx="http://schemas.microsoft.com/office/drawing/2014/chartex" xmlns:cx1="http://schemas.microsoft.com/office/drawing/2015/9/8/chartex" xmlns:mc="http://schemas.openxmlformats.org/markup-compatibility/2006" xmlns:o="urn:schemas-microsoft-com:office:office" xmlns:r="http://schemas.openxmlformats.org/officeDocument/2006/relationships" xmlns:m="http://schemas.openxmlformats.org/officeDocument/2006/math" xmlns:v="urn:schemas-microsoft-com:vml" xmlns:wp14="http://schemas.microsoft.com/office/word/2010/wordprocessingDrawing" xmlns:wp="http://schemas.openxmlformats.org/drawingml/2006/wordprocessingDrawing" xmlns:w10="urn:schemas-microsoft-com:office:word" xmlns:w="http://schemas.openxmlformats.org/wordprocessingml/2006/main" xmlns:w14="http://schemas.microsoft.com/office/word/2010/wordml" xmlns:w15="http://schemas.microsoft.com/office/word/2012/wordml" xmlns:w16se="http://schemas.microsoft.com/office/word/2015/wordml/symex" xmlns:wpg="http://schemas.microsoft.com/office/word/2010/wordprocessingGroup" xmlns:wpi="http://schemas.microsoft.com/office/word/2010/wordprocessingInk" xmlns:wne="http://schemas.microsoft.com/office/word/2006/wordml" xmlns:wps="http://schemas.microsoft.com/office/word/2010/wordprocessingShape" mc:Ignorable="w14 w15 w16se wp14">
-  <w15:commentEx w15:paraId="1247CD02" w15:done="0"/>
-  <w15:commentEx w15:paraId="6790766E" w15:done="0"/>
-  <w15:commentEx w15:paraId="2C1C3659" w15:done="0"/>
-  <w15:commentEx w15:paraId="515DCCBF" w15:done="0"/>
-  <w15:commentEx w15:paraId="1684A21E" w15:done="0"/>
+  <w15:commentEx w15:paraId="66447D29" w15:done="0"/>
+  <w15:commentEx w15:paraId="6C827631" w15:done="0"/>
+  <w15:commentEx w15:paraId="63FD3002" w15:done="0"/>
+  <w15:commentEx w15:paraId="0327A076" w15:done="0"/>
+  <w15:commentEx w15:paraId="22437947" w15:done="0"/>
 </w15:commentsEx>
-</file>
-
-<file path=word/people.xml><?xml version="1.0" encoding="utf-8"?>
-<w15:people xmlns:wpc="http://schemas.microsoft.com/office/word/2010/wordprocessingCanvas" xmlns:cx="http://schemas.microsoft.com/office/drawing/2014/chartex" xmlns:cx1="http://schemas.microsoft.com/office/drawing/2015/9/8/chartex" xmlns:mc="http://schemas.openxmlformats.org/markup-compatibility/2006" xmlns:o="urn:schemas-microsoft-com:office:office" xmlns:r="http://schemas.openxmlformats.org/officeDocument/2006/relationships" xmlns:m="http://schemas.openxmlformats.org/officeDocument/2006/math" xmlns:v="urn:schemas-microsoft-com:vml" xmlns:wp14="http://schemas.microsoft.com/office/word/2010/wordprocessingDrawing" xmlns:wp="http://schemas.openxmlformats.org/drawingml/2006/wordprocessingDrawing" xmlns:w10="urn:schemas-microsoft-com:office:word" xmlns:w="http://schemas.openxmlformats.org/wordprocessingml/2006/main" xmlns:w14="http://schemas.microsoft.com/office/word/2010/wordml" xmlns:w15="http://schemas.microsoft.com/office/word/2012/wordml" xmlns:w16se="http://schemas.microsoft.com/office/word/2015/wordml/symex" xmlns:wpg="http://schemas.microsoft.com/office/word/2010/wordprocessingGroup" xmlns:wpi="http://schemas.microsoft.com/office/word/2010/wordprocessingInk" xmlns:wne="http://schemas.microsoft.com/office/word/2006/wordml" xmlns:wps="http://schemas.microsoft.com/office/word/2010/wordprocessingShape" mc:Ignorable="w14 w15 w16se wp14">
-  <w15:person w15:author="ZHANG Wei AG">
-    <w15:presenceInfo w15:providerId="None" w15:userId="ZHANG Wei AG"/>
-  </w15:person>
-</w15:people>
 </file>
 
 <file path=word/styles.xml><?xml version="1.0" encoding="utf-8"?>
@@ -2237,7 +2359,7 @@
     <w:lsdException w:name="Title" w:uiPriority="10" w:qFormat="1"/>
     <w:lsdException w:name="Closing" w:semiHidden="1" w:unhideWhenUsed="1"/>
     <w:lsdException w:name="Signature" w:semiHidden="1" w:unhideWhenUsed="1"/>
-    <w:lsdException w:name="Default Paragraph Font" w:uiPriority="1" w:unhideWhenUsed="1" w:qFormat="1"/>
+    <w:lsdException w:name="Default Paragraph Font" w:semiHidden="1" w:uiPriority="1" w:unhideWhenUsed="1"/>
     <w:lsdException w:name="Body Text" w:semiHidden="1" w:unhideWhenUsed="1"/>
     <w:lsdException w:name="Body Text Indent" w:semiHidden="1" w:unhideWhenUsed="1"/>
     <w:lsdException w:name="List Continue" w:semiHidden="1" w:unhideWhenUsed="1"/>
@@ -2277,7 +2399,7 @@
     <w:lsdException w:name="HTML Sample" w:semiHidden="1" w:unhideWhenUsed="1"/>
     <w:lsdException w:name="HTML Typewriter" w:semiHidden="1" w:unhideWhenUsed="1"/>
     <w:lsdException w:name="HTML Variable" w:semiHidden="1" w:unhideWhenUsed="1"/>
-    <w:lsdException w:name="Normal Table" w:semiHidden="1" w:unhideWhenUsed="1" w:qFormat="1"/>
+    <w:lsdException w:name="Normal Table" w:semiHidden="1" w:unhideWhenUsed="1"/>
     <w:lsdException w:name="annotation subject" w:unhideWhenUsed="1" w:qFormat="1"/>
     <w:lsdException w:name="No List" w:semiHidden="1" w:unhideWhenUsed="1"/>
     <w:lsdException w:name="Outline List 1" w:semiHidden="1" w:unhideWhenUsed="1"/>

</xml_diff>